<commit_message>
Integrando complemento minuta Febrero
</commit_message>
<xml_diff>
--- a/qualtcom/Organizacional/Medicion y Monitoreo/Minuta_monitoreo-150227.docx
+++ b/qualtcom/Organizacional/Medicion y Monitoreo/Minuta_monitoreo-150227.docx
@@ -563,9 +563,10 @@
     </w:p>
     <w:p>
       <w:pPr>
+        <w:pStyle w:val="Prrafodelista"/>
         <w:numPr>
           <w:ilvl w:val="0"/>
-          <w:numId w:val="1"/>
+          <w:numId w:val="5"/>
         </w:numPr>
         <w:autoSpaceDE w:val="0"/>
         <w:autoSpaceDN w:val="0"/>
@@ -622,6 +623,7 @@
         <w:autoSpaceDN w:val="0"/>
         <w:adjustRightInd w:val="0"/>
         <w:spacing w:after="0" w:line="240" w:lineRule="auto"/>
+        <w:ind w:left="1440"/>
         <w:rPr>
           <w:rFonts w:ascii="Avenir Book" w:hAnsi="Avenir Book" w:cs="Arial"/>
           <w:color w:val="000000"/>
@@ -661,6 +663,7 @@
         <w:autoSpaceDN w:val="0"/>
         <w:adjustRightInd w:val="0"/>
         <w:spacing w:after="0" w:line="240" w:lineRule="auto"/>
+        <w:ind w:left="1440"/>
         <w:rPr>
           <w:rFonts w:ascii="Avenir Book" w:hAnsi="Avenir Book" w:cs="Arial"/>
           <w:color w:val="000000"/>
@@ -675,7 +678,7 @@
           <w:sz w:val="19"/>
           <w:szCs w:val="19"/>
         </w:rPr>
-        <w:t>En este primer concentrado los resultados no arrojará todos los porcentajes al 100%</w:t>
+        <w:t xml:space="preserve">En este primer concentrado los resultados no </w:t>
       </w:r>
       <w:r>
         <w:rPr>
@@ -684,7 +687,34 @@
           <w:sz w:val="19"/>
           <w:szCs w:val="19"/>
         </w:rPr>
-        <w:t xml:space="preserve"> por encontrarse en la primer etapa de implementación debido a la búsqueda de nuevos clientes a quienes ofrecer los servicios.</w:t>
+        <w:t>arrojarán</w:t>
+      </w:r>
+      <w:r>
+        <w:rPr>
+          <w:rFonts w:ascii="Avenir Book" w:hAnsi="Avenir Book" w:cs="Arial"/>
+          <w:color w:val="000000"/>
+          <w:sz w:val="19"/>
+          <w:szCs w:val="19"/>
+        </w:rPr>
+        <w:t xml:space="preserve"> todos los porcentajes al 100% por encontrarse en la </w:t>
+      </w:r>
+      <w:r>
+        <w:rPr>
+          <w:rFonts w:ascii="Avenir Book" w:hAnsi="Avenir Book" w:cs="Arial"/>
+          <w:color w:val="000000"/>
+          <w:sz w:val="19"/>
+          <w:szCs w:val="19"/>
+        </w:rPr>
+        <w:t>primera</w:t>
+      </w:r>
+      <w:r>
+        <w:rPr>
+          <w:rFonts w:ascii="Avenir Book" w:hAnsi="Avenir Book" w:cs="Arial"/>
+          <w:color w:val="000000"/>
+          <w:sz w:val="19"/>
+          <w:szCs w:val="19"/>
+        </w:rPr>
+        <w:t xml:space="preserve"> etapa de implementación debido a la búsqueda de nuevos clientes a quienes ofrecer los servicios.</w:t>
       </w:r>
     </w:p>
     <w:p>
@@ -704,9 +734,10 @@
     </w:p>
     <w:p>
       <w:pPr>
+        <w:pStyle w:val="Prrafodelista"/>
         <w:numPr>
           <w:ilvl w:val="0"/>
-          <w:numId w:val="1"/>
+          <w:numId w:val="5"/>
         </w:numPr>
         <w:autoSpaceDE w:val="0"/>
         <w:autoSpaceDN w:val="0"/>
@@ -731,11 +762,15 @@
     </w:p>
     <w:p>
       <w:pPr>
-        <w:autoSpaceDE w:val="0"/>
-        <w:autoSpaceDN w:val="0"/>
-        <w:adjustRightInd w:val="0"/>
-        <w:spacing w:after="0" w:line="240" w:lineRule="auto"/>
-        <w:ind w:left="720"/>
+        <w:pStyle w:val="Prrafodelista"/>
+        <w:numPr>
+          <w:ilvl w:val="1"/>
+          <w:numId w:val="5"/>
+        </w:numPr>
+        <w:autoSpaceDE w:val="0"/>
+        <w:autoSpaceDN w:val="0"/>
+        <w:adjustRightInd w:val="0"/>
+        <w:spacing w:after="0" w:line="240" w:lineRule="auto"/>
         <w:rPr>
           <w:rFonts w:ascii="Avenir Book" w:hAnsi="Avenir Book" w:cs="Arial"/>
           <w:color w:val="000000"/>
@@ -750,8 +785,134 @@
           <w:sz w:val="21"/>
           <w:szCs w:val="21"/>
         </w:rPr>
-        <w:t>Como se encuentra establecido en el Plan de Métricas.</w:t>
-      </w:r>
+        <w:t>Se analizaron todos los posibles riegos que pudiesen presentar a lo largo de la generación del proyecto, revisándose a su vez si alguno se ha generado hasta el momento lo cual arroja como resultado</w:t>
+      </w:r>
+      <w:bookmarkStart w:id="0" w:name="_GoBack"/>
+      <w:bookmarkEnd w:id="0"/>
+      <w:r>
+        <w:rPr>
+          <w:rFonts w:ascii="Avenir Book" w:hAnsi="Avenir Book" w:cs="Arial"/>
+          <w:color w:val="000000"/>
+          <w:sz w:val="21"/>
+          <w:szCs w:val="21"/>
+        </w:rPr>
+        <w:t xml:space="preserve"> el riesgo de desviaciones altas por falta de clientes, motivo por el cual se aprueba la generación del plan de contingencia para dicho punto.</w:t>
+      </w:r>
+    </w:p>
+    <w:p>
+      <w:pPr>
+        <w:pStyle w:val="Prrafodelista"/>
+        <w:numPr>
+          <w:ilvl w:val="1"/>
+          <w:numId w:val="5"/>
+        </w:numPr>
+        <w:autoSpaceDE w:val="0"/>
+        <w:autoSpaceDN w:val="0"/>
+        <w:adjustRightInd w:val="0"/>
+        <w:spacing w:after="0" w:line="240" w:lineRule="auto"/>
+        <w:rPr>
+          <w:rFonts w:ascii="Avenir Book" w:hAnsi="Avenir Book" w:cs="Arial"/>
+          <w:color w:val="000000"/>
+          <w:sz w:val="21"/>
+          <w:szCs w:val="21"/>
+        </w:rPr>
+      </w:pPr>
+      <w:r>
+        <w:rPr>
+          <w:rFonts w:ascii="Avenir Book" w:hAnsi="Avenir Book" w:cs="Arial"/>
+          <w:color w:val="000000"/>
+          <w:sz w:val="21"/>
+          <w:szCs w:val="21"/>
+        </w:rPr>
+        <w:t>Se ejecutan los primeros planes de contingencia ante la generación de políticas sobre los procesos, planes para la capacitación del personal y capacitación del personal en diversas áreas tras documentos de apoyo.</w:t>
+      </w:r>
+    </w:p>
+    <w:p>
+      <w:pPr>
+        <w:pStyle w:val="Prrafodelista"/>
+        <w:autoSpaceDE w:val="0"/>
+        <w:autoSpaceDN w:val="0"/>
+        <w:adjustRightInd w:val="0"/>
+        <w:spacing w:after="0" w:line="240" w:lineRule="auto"/>
+        <w:rPr>
+          <w:rFonts w:ascii="Avenir Book" w:hAnsi="Avenir Book" w:cs="Arial"/>
+          <w:color w:val="000000"/>
+          <w:sz w:val="21"/>
+          <w:szCs w:val="21"/>
+        </w:rPr>
+      </w:pPr>
+    </w:p>
+    <w:p>
+      <w:pPr>
+        <w:pStyle w:val="Prrafodelista"/>
+        <w:numPr>
+          <w:ilvl w:val="0"/>
+          <w:numId w:val="5"/>
+        </w:numPr>
+        <w:autoSpaceDE w:val="0"/>
+        <w:autoSpaceDN w:val="0"/>
+        <w:adjustRightInd w:val="0"/>
+        <w:spacing w:after="0" w:line="240" w:lineRule="auto"/>
+        <w:rPr>
+          <w:rFonts w:ascii="Avenir Book" w:hAnsi="Avenir Book" w:cs="Arial"/>
+          <w:color w:val="000000"/>
+          <w:sz w:val="21"/>
+          <w:szCs w:val="21"/>
+        </w:rPr>
+      </w:pPr>
+      <w:r>
+        <w:rPr>
+          <w:rFonts w:ascii="Avenir Book" w:hAnsi="Avenir Book" w:cs="Arial"/>
+          <w:color w:val="000000"/>
+          <w:sz w:val="21"/>
+          <w:szCs w:val="21"/>
+        </w:rPr>
+        <w:t>Tema Tratamiento de inconformidades</w:t>
+      </w:r>
+    </w:p>
+    <w:p>
+      <w:pPr>
+        <w:pStyle w:val="Prrafodelista"/>
+        <w:numPr>
+          <w:ilvl w:val="1"/>
+          <w:numId w:val="5"/>
+        </w:numPr>
+        <w:autoSpaceDE w:val="0"/>
+        <w:autoSpaceDN w:val="0"/>
+        <w:adjustRightInd w:val="0"/>
+        <w:spacing w:after="0" w:line="240" w:lineRule="auto"/>
+        <w:rPr>
+          <w:rFonts w:ascii="Avenir Book" w:hAnsi="Avenir Book" w:cs="Arial"/>
+          <w:color w:val="000000"/>
+          <w:sz w:val="21"/>
+          <w:szCs w:val="21"/>
+        </w:rPr>
+      </w:pPr>
+      <w:r>
+        <w:rPr>
+          <w:rFonts w:ascii="Avenir Book" w:hAnsi="Avenir Book" w:cs="Arial"/>
+          <w:color w:val="000000"/>
+          <w:sz w:val="21"/>
+          <w:szCs w:val="21"/>
+        </w:rPr>
+        <w:t>Se revisan las inconformidades generadas tras la evaluación del mes, dando mención a la inconformidad presentada por no enviar el correo de la creación de la línea base a Mayra Tejeda.</w:t>
+      </w:r>
+    </w:p>
+    <w:p>
+      <w:pPr>
+        <w:pStyle w:val="Prrafodelista"/>
+        <w:autoSpaceDE w:val="0"/>
+        <w:autoSpaceDN w:val="0"/>
+        <w:adjustRightInd w:val="0"/>
+        <w:spacing w:after="0" w:line="240" w:lineRule="auto"/>
+        <w:ind w:left="1440"/>
+        <w:rPr>
+          <w:rFonts w:ascii="Avenir Book" w:hAnsi="Avenir Book" w:cs="Arial"/>
+          <w:color w:val="000000"/>
+          <w:sz w:val="21"/>
+          <w:szCs w:val="21"/>
+        </w:rPr>
+      </w:pPr>
     </w:p>
     <w:p>
       <w:pPr>
@@ -954,7 +1115,18 @@
                 <w:sz w:val="20"/>
                 <w:szCs w:val="20"/>
               </w:rPr>
+              <w:lastRenderedPageBreak/>
               <w:t xml:space="preserve">Trabajar en acciones correctivas para reducir las desviaciones </w:t>
+            </w:r>
+            <w:r>
+              <w:rPr>
+                <w:rFonts w:ascii="Avenir Book" w:hAnsi="Avenir Book" w:cs="Arial"/>
+                <w:bCs/>
+                <w:color w:val="000000"/>
+                <w:sz w:val="20"/>
+                <w:szCs w:val="20"/>
+              </w:rPr>
+              <w:t>acorde a lo establecido en el plan de contingencia.</w:t>
             </w:r>
           </w:p>
         </w:tc>
@@ -989,6 +1161,68 @@
           </w:p>
         </w:tc>
       </w:tr>
+      <w:tr>
+        <w:tc>
+          <w:tcPr>
+            <w:tcW w:w="4414" w:type="dxa"/>
+          </w:tcPr>
+          <w:p>
+            <w:pPr>
+              <w:autoSpaceDE w:val="0"/>
+              <w:autoSpaceDN w:val="0"/>
+              <w:adjustRightInd w:val="0"/>
+              <w:spacing w:after="0" w:line="240" w:lineRule="auto"/>
+              <w:rPr>
+                <w:rFonts w:ascii="Avenir Book" w:hAnsi="Avenir Book" w:cs="Arial"/>
+                <w:bCs/>
+                <w:color w:val="000000"/>
+                <w:sz w:val="20"/>
+                <w:szCs w:val="20"/>
+              </w:rPr>
+            </w:pPr>
+            <w:r>
+              <w:rPr>
+                <w:rFonts w:ascii="Avenir Book" w:hAnsi="Avenir Book" w:cs="Arial"/>
+                <w:bCs/>
+                <w:color w:val="000000"/>
+                <w:sz w:val="20"/>
+                <w:szCs w:val="20"/>
+              </w:rPr>
+              <w:t>Resolver problema por la omisión al envió del correo tras crear la línea Base</w:t>
+            </w:r>
+          </w:p>
+        </w:tc>
+        <w:tc>
+          <w:tcPr>
+            <w:tcW w:w="4414" w:type="dxa"/>
+          </w:tcPr>
+          <w:p>
+            <w:pPr>
+              <w:autoSpaceDE w:val="0"/>
+              <w:autoSpaceDN w:val="0"/>
+              <w:adjustRightInd w:val="0"/>
+              <w:spacing w:after="0" w:line="240" w:lineRule="auto"/>
+              <w:rPr>
+                <w:rFonts w:ascii="Avenir Book" w:hAnsi="Avenir Book" w:cs="Arial"/>
+                <w:bCs/>
+                <w:color w:val="000000"/>
+                <w:sz w:val="20"/>
+                <w:szCs w:val="20"/>
+              </w:rPr>
+            </w:pPr>
+            <w:r>
+              <w:rPr>
+                <w:rFonts w:ascii="Avenir Book" w:hAnsi="Avenir Book" w:cs="Arial"/>
+                <w:bCs/>
+                <w:color w:val="000000"/>
+                <w:sz w:val="20"/>
+                <w:szCs w:val="20"/>
+              </w:rPr>
+              <w:t>Fidel Reyna</w:t>
+            </w:r>
+          </w:p>
+        </w:tc>
+      </w:tr>
     </w:tbl>
     <w:p>
       <w:pPr>
@@ -1195,8 +1429,6 @@
         </w:rPr>
         <w:t>Será programada a finales de Marzo del año en curso.</w:t>
       </w:r>
-      <w:bookmarkStart w:id="0" w:name="_GoBack"/>
-      <w:bookmarkEnd w:id="0"/>
     </w:p>
     <w:sectPr>
       <w:pgSz w:w="12240" w:h="15840"/>
@@ -1261,6 +1493,178 @@
 <file path=word/numbering.xml><?xml version="1.0" encoding="utf-8"?>
 <w:numbering xmlns:wpc="http://schemas.microsoft.com/office/word/2010/wordprocessingCanvas" xmlns:mc="http://schemas.openxmlformats.org/markup-compatibility/2006" xmlns:o="urn:schemas-microsoft-com:office:office" xmlns:r="http://schemas.openxmlformats.org/officeDocument/2006/relationships" xmlns:m="http://schemas.openxmlformats.org/officeDocument/2006/math" xmlns:v="urn:schemas-microsoft-com:vml" xmlns:wp14="http://schemas.microsoft.com/office/word/2010/wordprocessingDrawing" xmlns:wp="http://schemas.openxmlformats.org/drawingml/2006/wordprocessingDrawing" xmlns:w10="urn:schemas-microsoft-com:office:word" xmlns:w="http://schemas.openxmlformats.org/wordprocessingml/2006/main" xmlns:w14="http://schemas.microsoft.com/office/word/2010/wordml" xmlns:w15="http://schemas.microsoft.com/office/word/2012/wordml" xmlns:wpg="http://schemas.microsoft.com/office/word/2010/wordprocessingGroup" xmlns:wpi="http://schemas.microsoft.com/office/word/2010/wordprocessingInk" xmlns:wne="http://schemas.microsoft.com/office/word/2006/wordml" xmlns:wps="http://schemas.microsoft.com/office/word/2010/wordprocessingShape" mc:Ignorable="w14 w15 wp14">
   <w:abstractNum w:abstractNumId="0">
+    <w:nsid w:val="04DD3400"/>
+    <w:multiLevelType w:val="hybridMultilevel"/>
+    <w:tmpl w:val="3EBC3D9E"/>
+    <w:lvl w:ilvl="0" w:tplc="080A000F">
+      <w:start w:val="1"/>
+      <w:numFmt w:val="decimal"/>
+      <w:lvlText w:val="%1."/>
+      <w:lvlJc w:val="left"/>
+      <w:pPr>
+        <w:ind w:left="720" w:hanging="360"/>
+      </w:pPr>
+    </w:lvl>
+    <w:lvl w:ilvl="1" w:tplc="080A0019">
+      <w:start w:val="1"/>
+      <w:numFmt w:val="lowerLetter"/>
+      <w:lvlText w:val="%2."/>
+      <w:lvlJc w:val="left"/>
+      <w:pPr>
+        <w:ind w:left="1440" w:hanging="360"/>
+      </w:pPr>
+    </w:lvl>
+    <w:lvl w:ilvl="2" w:tplc="080A001B" w:tentative="1">
+      <w:start w:val="1"/>
+      <w:numFmt w:val="lowerRoman"/>
+      <w:lvlText w:val="%3."/>
+      <w:lvlJc w:val="right"/>
+      <w:pPr>
+        <w:ind w:left="2160" w:hanging="180"/>
+      </w:pPr>
+    </w:lvl>
+    <w:lvl w:ilvl="3" w:tplc="080A000F" w:tentative="1">
+      <w:start w:val="1"/>
+      <w:numFmt w:val="decimal"/>
+      <w:lvlText w:val="%4."/>
+      <w:lvlJc w:val="left"/>
+      <w:pPr>
+        <w:ind w:left="2880" w:hanging="360"/>
+      </w:pPr>
+    </w:lvl>
+    <w:lvl w:ilvl="4" w:tplc="080A0019" w:tentative="1">
+      <w:start w:val="1"/>
+      <w:numFmt w:val="lowerLetter"/>
+      <w:lvlText w:val="%5."/>
+      <w:lvlJc w:val="left"/>
+      <w:pPr>
+        <w:ind w:left="3600" w:hanging="360"/>
+      </w:pPr>
+    </w:lvl>
+    <w:lvl w:ilvl="5" w:tplc="080A001B" w:tentative="1">
+      <w:start w:val="1"/>
+      <w:numFmt w:val="lowerRoman"/>
+      <w:lvlText w:val="%6."/>
+      <w:lvlJc w:val="right"/>
+      <w:pPr>
+        <w:ind w:left="4320" w:hanging="180"/>
+      </w:pPr>
+    </w:lvl>
+    <w:lvl w:ilvl="6" w:tplc="080A000F" w:tentative="1">
+      <w:start w:val="1"/>
+      <w:numFmt w:val="decimal"/>
+      <w:lvlText w:val="%7."/>
+      <w:lvlJc w:val="left"/>
+      <w:pPr>
+        <w:ind w:left="5040" w:hanging="360"/>
+      </w:pPr>
+    </w:lvl>
+    <w:lvl w:ilvl="7" w:tplc="080A0019" w:tentative="1">
+      <w:start w:val="1"/>
+      <w:numFmt w:val="lowerLetter"/>
+      <w:lvlText w:val="%8."/>
+      <w:lvlJc w:val="left"/>
+      <w:pPr>
+        <w:ind w:left="5760" w:hanging="360"/>
+      </w:pPr>
+    </w:lvl>
+    <w:lvl w:ilvl="8" w:tplc="080A001B" w:tentative="1">
+      <w:start w:val="1"/>
+      <w:numFmt w:val="lowerRoman"/>
+      <w:lvlText w:val="%9."/>
+      <w:lvlJc w:val="right"/>
+      <w:pPr>
+        <w:ind w:left="6480" w:hanging="180"/>
+      </w:pPr>
+    </w:lvl>
+  </w:abstractNum>
+  <w:abstractNum w:abstractNumId="1">
+    <w:nsid w:val="164A4A04"/>
+    <w:multiLevelType w:val="hybridMultilevel"/>
+    <w:tmpl w:val="7A1A966C"/>
+    <w:lvl w:ilvl="0" w:tplc="080A000F">
+      <w:start w:val="1"/>
+      <w:numFmt w:val="decimal"/>
+      <w:lvlText w:val="%1."/>
+      <w:lvlJc w:val="left"/>
+      <w:pPr>
+        <w:ind w:left="1777" w:hanging="360"/>
+      </w:pPr>
+    </w:lvl>
+    <w:lvl w:ilvl="1" w:tplc="080A0019" w:tentative="1">
+      <w:start w:val="1"/>
+      <w:numFmt w:val="lowerLetter"/>
+      <w:lvlText w:val="%2."/>
+      <w:lvlJc w:val="left"/>
+      <w:pPr>
+        <w:ind w:left="2497" w:hanging="360"/>
+      </w:pPr>
+    </w:lvl>
+    <w:lvl w:ilvl="2" w:tplc="080A001B" w:tentative="1">
+      <w:start w:val="1"/>
+      <w:numFmt w:val="lowerRoman"/>
+      <w:lvlText w:val="%3."/>
+      <w:lvlJc w:val="right"/>
+      <w:pPr>
+        <w:ind w:left="3217" w:hanging="180"/>
+      </w:pPr>
+    </w:lvl>
+    <w:lvl w:ilvl="3" w:tplc="080A000F" w:tentative="1">
+      <w:start w:val="1"/>
+      <w:numFmt w:val="decimal"/>
+      <w:lvlText w:val="%4."/>
+      <w:lvlJc w:val="left"/>
+      <w:pPr>
+        <w:ind w:left="3937" w:hanging="360"/>
+      </w:pPr>
+    </w:lvl>
+    <w:lvl w:ilvl="4" w:tplc="080A0019" w:tentative="1">
+      <w:start w:val="1"/>
+      <w:numFmt w:val="lowerLetter"/>
+      <w:lvlText w:val="%5."/>
+      <w:lvlJc w:val="left"/>
+      <w:pPr>
+        <w:ind w:left="4657" w:hanging="360"/>
+      </w:pPr>
+    </w:lvl>
+    <w:lvl w:ilvl="5" w:tplc="080A001B" w:tentative="1">
+      <w:start w:val="1"/>
+      <w:numFmt w:val="lowerRoman"/>
+      <w:lvlText w:val="%6."/>
+      <w:lvlJc w:val="right"/>
+      <w:pPr>
+        <w:ind w:left="5377" w:hanging="180"/>
+      </w:pPr>
+    </w:lvl>
+    <w:lvl w:ilvl="6" w:tplc="080A000F" w:tentative="1">
+      <w:start w:val="1"/>
+      <w:numFmt w:val="decimal"/>
+      <w:lvlText w:val="%7."/>
+      <w:lvlJc w:val="left"/>
+      <w:pPr>
+        <w:ind w:left="6097" w:hanging="360"/>
+      </w:pPr>
+    </w:lvl>
+    <w:lvl w:ilvl="7" w:tplc="080A0019" w:tentative="1">
+      <w:start w:val="1"/>
+      <w:numFmt w:val="lowerLetter"/>
+      <w:lvlText w:val="%8."/>
+      <w:lvlJc w:val="left"/>
+      <w:pPr>
+        <w:ind w:left="6817" w:hanging="360"/>
+      </w:pPr>
+    </w:lvl>
+    <w:lvl w:ilvl="8" w:tplc="080A001B" w:tentative="1">
+      <w:start w:val="1"/>
+      <w:numFmt w:val="lowerRoman"/>
+      <w:lvlText w:val="%9."/>
+      <w:lvlJc w:val="right"/>
+      <w:pPr>
+        <w:ind w:left="7537" w:hanging="180"/>
+      </w:pPr>
+    </w:lvl>
+  </w:abstractNum>
+  <w:abstractNum w:abstractNumId="2">
     <w:nsid w:val="37A876B1"/>
     <w:multiLevelType w:val="hybridMultilevel"/>
     <w:tmpl w:val="7BC22D3E"/>
@@ -1346,7 +1750,93 @@
       </w:pPr>
     </w:lvl>
   </w:abstractNum>
-  <w:abstractNum w:abstractNumId="1">
+  <w:abstractNum w:abstractNumId="3">
+    <w:nsid w:val="432D65C5"/>
+    <w:multiLevelType w:val="hybridMultilevel"/>
+    <w:tmpl w:val="B11613B0"/>
+    <w:lvl w:ilvl="0" w:tplc="080A000F">
+      <w:start w:val="1"/>
+      <w:numFmt w:val="decimal"/>
+      <w:lvlText w:val="%1."/>
+      <w:lvlJc w:val="left"/>
+      <w:pPr>
+        <w:ind w:left="720" w:hanging="360"/>
+      </w:pPr>
+    </w:lvl>
+    <w:lvl w:ilvl="1" w:tplc="080A0019">
+      <w:start w:val="1"/>
+      <w:numFmt w:val="lowerLetter"/>
+      <w:lvlText w:val="%2."/>
+      <w:lvlJc w:val="left"/>
+      <w:pPr>
+        <w:ind w:left="1440" w:hanging="360"/>
+      </w:pPr>
+    </w:lvl>
+    <w:lvl w:ilvl="2" w:tplc="080A001B" w:tentative="1">
+      <w:start w:val="1"/>
+      <w:numFmt w:val="lowerRoman"/>
+      <w:lvlText w:val="%3."/>
+      <w:lvlJc w:val="right"/>
+      <w:pPr>
+        <w:ind w:left="2160" w:hanging="180"/>
+      </w:pPr>
+    </w:lvl>
+    <w:lvl w:ilvl="3" w:tplc="080A000F" w:tentative="1">
+      <w:start w:val="1"/>
+      <w:numFmt w:val="decimal"/>
+      <w:lvlText w:val="%4."/>
+      <w:lvlJc w:val="left"/>
+      <w:pPr>
+        <w:ind w:left="2880" w:hanging="360"/>
+      </w:pPr>
+    </w:lvl>
+    <w:lvl w:ilvl="4" w:tplc="080A0019" w:tentative="1">
+      <w:start w:val="1"/>
+      <w:numFmt w:val="lowerLetter"/>
+      <w:lvlText w:val="%5."/>
+      <w:lvlJc w:val="left"/>
+      <w:pPr>
+        <w:ind w:left="3600" w:hanging="360"/>
+      </w:pPr>
+    </w:lvl>
+    <w:lvl w:ilvl="5" w:tplc="080A001B" w:tentative="1">
+      <w:start w:val="1"/>
+      <w:numFmt w:val="lowerRoman"/>
+      <w:lvlText w:val="%6."/>
+      <w:lvlJc w:val="right"/>
+      <w:pPr>
+        <w:ind w:left="4320" w:hanging="180"/>
+      </w:pPr>
+    </w:lvl>
+    <w:lvl w:ilvl="6" w:tplc="080A000F" w:tentative="1">
+      <w:start w:val="1"/>
+      <w:numFmt w:val="decimal"/>
+      <w:lvlText w:val="%7."/>
+      <w:lvlJc w:val="left"/>
+      <w:pPr>
+        <w:ind w:left="5040" w:hanging="360"/>
+      </w:pPr>
+    </w:lvl>
+    <w:lvl w:ilvl="7" w:tplc="080A0019" w:tentative="1">
+      <w:start w:val="1"/>
+      <w:numFmt w:val="lowerLetter"/>
+      <w:lvlText w:val="%8."/>
+      <w:lvlJc w:val="left"/>
+      <w:pPr>
+        <w:ind w:left="5760" w:hanging="360"/>
+      </w:pPr>
+    </w:lvl>
+    <w:lvl w:ilvl="8" w:tplc="080A001B" w:tentative="1">
+      <w:start w:val="1"/>
+      <w:numFmt w:val="lowerRoman"/>
+      <w:lvlText w:val="%9."/>
+      <w:lvlJc w:val="right"/>
+      <w:pPr>
+        <w:ind w:left="6480" w:hanging="180"/>
+      </w:pPr>
+    </w:lvl>
+  </w:abstractNum>
+  <w:abstractNum w:abstractNumId="4">
     <w:nsid w:val="6266213A"/>
     <w:multiLevelType w:val="hybridMultilevel"/>
     <w:tmpl w:val="7BC22D3E"/>
@@ -1433,10 +1923,19 @@
     </w:lvl>
   </w:abstractNum>
   <w:num w:numId="1">
+    <w:abstractNumId w:val="2"/>
+  </w:num>
+  <w:num w:numId="2">
+    <w:abstractNumId w:val="4"/>
+  </w:num>
+  <w:num w:numId="3">
+    <w:abstractNumId w:val="1"/>
+  </w:num>
+  <w:num w:numId="4">
     <w:abstractNumId w:val="0"/>
   </w:num>
-  <w:num w:numId="2">
-    <w:abstractNumId w:val="1"/>
+  <w:num w:numId="5">
+    <w:abstractNumId w:val="3"/>
   </w:num>
 </w:numbering>
 </file>

</xml_diff>